<commit_message>
Updated packaging resources & fixed javafx versions
</commit_message>
<xml_diff>
--- a/erb_supporting_docs/Packaging_Resources/lib/ERB/Projects/Explore/Goals/Default_Goal/Supporting_DOC/Actions_Brainstorming_Instructions.docx
+++ b/erb_supporting_docs/Packaging_Resources/lib/ERB/Projects/Explore/Goals/Default_Goal/Supporting_DOC/Actions_Brainstorming_Instructions.docx
@@ -9,8 +9,6 @@
           <w:rStyle w:val="normaltextrun"/>
         </w:rPr>
       </w:pPr>
-      <w:permStart w:id="1089820075" w:edGrp="everyone"/>
-      <w:permEnd w:id="1089820075"/>
       <w:r>
         <w:rPr>
           <w:rStyle w:val="normaltextrun"/>
@@ -2219,8 +2217,8 @@
   <w:abstractNum w:abstractNumId="1" w15:restartNumberingAfterBreak="0">
     <w:nsid w:val="00DB4C6E"/>
     <w:multiLevelType w:val="hybridMultilevel"/>
-    <w:tmpl w:val="B2CA6CE2"/>
-    <w:lvl w:ilvl="0" w:tplc="8E446406">
+    <w:tmpl w:val="F2788498"/>
+    <w:lvl w:ilvl="0" w:tplc="30D820FA">
       <w:start w:val="1"/>
       <w:numFmt w:val="decimal"/>
       <w:lvlText w:val="%1."/>
@@ -2229,7 +2227,7 @@
         <w:ind w:left="720" w:hanging="360"/>
       </w:pPr>
     </w:lvl>
-    <w:lvl w:ilvl="1" w:tplc="9F00693C">
+    <w:lvl w:ilvl="1" w:tplc="926A6BEA">
       <w:start w:val="1"/>
       <w:numFmt w:val="lowerLetter"/>
       <w:lvlText w:val="%2."/>
@@ -2238,7 +2236,7 @@
         <w:ind w:left="1440" w:hanging="360"/>
       </w:pPr>
     </w:lvl>
-    <w:lvl w:ilvl="2" w:tplc="A6A2236E">
+    <w:lvl w:ilvl="2" w:tplc="71B49E2A">
       <w:start w:val="1"/>
       <w:numFmt w:val="lowerRoman"/>
       <w:lvlText w:val="%3."/>
@@ -2247,7 +2245,7 @@
         <w:ind w:left="2160" w:hanging="180"/>
       </w:pPr>
     </w:lvl>
-    <w:lvl w:ilvl="3" w:tplc="BCFEE50E">
+    <w:lvl w:ilvl="3" w:tplc="424477C6">
       <w:start w:val="1"/>
       <w:numFmt w:val="decimal"/>
       <w:lvlText w:val="%4."/>
@@ -2256,7 +2254,7 @@
         <w:ind w:left="2880" w:hanging="360"/>
       </w:pPr>
     </w:lvl>
-    <w:lvl w:ilvl="4" w:tplc="E0DCEC5A">
+    <w:lvl w:ilvl="4" w:tplc="500425BA">
       <w:start w:val="1"/>
       <w:numFmt w:val="lowerLetter"/>
       <w:lvlText w:val="%5."/>
@@ -2265,7 +2263,7 @@
         <w:ind w:left="3600" w:hanging="360"/>
       </w:pPr>
     </w:lvl>
-    <w:lvl w:ilvl="5" w:tplc="ED6612BA">
+    <w:lvl w:ilvl="5" w:tplc="9528A408">
       <w:start w:val="1"/>
       <w:numFmt w:val="lowerRoman"/>
       <w:lvlText w:val="%6."/>
@@ -2274,7 +2272,7 @@
         <w:ind w:left="4320" w:hanging="180"/>
       </w:pPr>
     </w:lvl>
-    <w:lvl w:ilvl="6" w:tplc="A77A6690">
+    <w:lvl w:ilvl="6" w:tplc="780CDC34">
       <w:start w:val="1"/>
       <w:numFmt w:val="decimal"/>
       <w:lvlText w:val="%7."/>
@@ -2283,7 +2281,7 @@
         <w:ind w:left="5040" w:hanging="360"/>
       </w:pPr>
     </w:lvl>
-    <w:lvl w:ilvl="7" w:tplc="22AEEA7C">
+    <w:lvl w:ilvl="7" w:tplc="349E0AB4">
       <w:start w:val="1"/>
       <w:numFmt w:val="lowerLetter"/>
       <w:lvlText w:val="%8."/>
@@ -2292,7 +2290,7 @@
         <w:ind w:left="5760" w:hanging="360"/>
       </w:pPr>
     </w:lvl>
-    <w:lvl w:ilvl="8" w:tplc="3C68CB1A">
+    <w:lvl w:ilvl="8" w:tplc="F230CD7A">
       <w:start w:val="1"/>
       <w:numFmt w:val="lowerRoman"/>
       <w:lvlText w:val="%9."/>
@@ -2705,8 +2703,8 @@
   <w:abstractNum w:abstractNumId="6" w15:restartNumberingAfterBreak="0">
     <w:nsid w:val="13329EF5"/>
     <w:multiLevelType w:val="hybridMultilevel"/>
-    <w:tmpl w:val="86AAC6A4"/>
-    <w:lvl w:ilvl="0" w:tplc="0234FF0C">
+    <w:tmpl w:val="7504860E"/>
+    <w:lvl w:ilvl="0" w:tplc="2DB49E02">
       <w:start w:val="1"/>
       <w:numFmt w:val="decimal"/>
       <w:lvlText w:val="%1."/>
@@ -2715,7 +2713,7 @@
         <w:ind w:left="720" w:hanging="360"/>
       </w:pPr>
     </w:lvl>
-    <w:lvl w:ilvl="1" w:tplc="13BECEA4">
+    <w:lvl w:ilvl="1" w:tplc="44BADF1A">
       <w:start w:val="1"/>
       <w:numFmt w:val="lowerLetter"/>
       <w:lvlText w:val="%2."/>
@@ -2724,7 +2722,7 @@
         <w:ind w:left="1440" w:hanging="360"/>
       </w:pPr>
     </w:lvl>
-    <w:lvl w:ilvl="2" w:tplc="1B5260A4">
+    <w:lvl w:ilvl="2" w:tplc="91726B6E">
       <w:start w:val="1"/>
       <w:numFmt w:val="lowerRoman"/>
       <w:lvlText w:val="%3."/>
@@ -2733,7 +2731,7 @@
         <w:ind w:left="2160" w:hanging="180"/>
       </w:pPr>
     </w:lvl>
-    <w:lvl w:ilvl="3" w:tplc="CF021A76">
+    <w:lvl w:ilvl="3" w:tplc="CF94E6C0">
       <w:start w:val="1"/>
       <w:numFmt w:val="decimal"/>
       <w:lvlText w:val="%4."/>
@@ -2742,7 +2740,7 @@
         <w:ind w:left="2880" w:hanging="360"/>
       </w:pPr>
     </w:lvl>
-    <w:lvl w:ilvl="4" w:tplc="63E48050">
+    <w:lvl w:ilvl="4" w:tplc="FEEEBA62">
       <w:start w:val="1"/>
       <w:numFmt w:val="lowerLetter"/>
       <w:lvlText w:val="%5."/>
@@ -2751,7 +2749,7 @@
         <w:ind w:left="3600" w:hanging="360"/>
       </w:pPr>
     </w:lvl>
-    <w:lvl w:ilvl="5" w:tplc="159AFC94">
+    <w:lvl w:ilvl="5" w:tplc="E2D82CCE">
       <w:start w:val="1"/>
       <w:numFmt w:val="lowerRoman"/>
       <w:lvlText w:val="%6."/>
@@ -2760,7 +2758,7 @@
         <w:ind w:left="4320" w:hanging="180"/>
       </w:pPr>
     </w:lvl>
-    <w:lvl w:ilvl="6" w:tplc="7A241CA6">
+    <w:lvl w:ilvl="6" w:tplc="5B9CC67A">
       <w:start w:val="1"/>
       <w:numFmt w:val="decimal"/>
       <w:lvlText w:val="%7."/>
@@ -2769,7 +2767,7 @@
         <w:ind w:left="5040" w:hanging="360"/>
       </w:pPr>
     </w:lvl>
-    <w:lvl w:ilvl="7" w:tplc="9156FB40">
+    <w:lvl w:ilvl="7" w:tplc="AADC2EB0">
       <w:start w:val="1"/>
       <w:numFmt w:val="lowerLetter"/>
       <w:lvlText w:val="%8."/>
@@ -2778,7 +2776,7 @@
         <w:ind w:left="5760" w:hanging="360"/>
       </w:pPr>
     </w:lvl>
-    <w:lvl w:ilvl="8" w:tplc="6162548C">
+    <w:lvl w:ilvl="8" w:tplc="894CCA36">
       <w:start w:val="1"/>
       <w:numFmt w:val="lowerRoman"/>
       <w:lvlText w:val="%9."/>
@@ -3487,8 +3485,8 @@
   <w:abstractNum w:abstractNumId="13" w15:restartNumberingAfterBreak="0">
     <w:nsid w:val="249EAD2A"/>
     <w:multiLevelType w:val="hybridMultilevel"/>
-    <w:tmpl w:val="3FECB540"/>
-    <w:lvl w:ilvl="0" w:tplc="E80CA044">
+    <w:tmpl w:val="038C7BF8"/>
+    <w:lvl w:ilvl="0" w:tplc="68F4C9A4">
       <w:start w:val="1"/>
       <w:numFmt w:val="bullet"/>
       <w:lvlText w:val=""/>
@@ -3500,7 +3498,7 @@
         <w:rFonts w:ascii="Symbol" w:hAnsi="Symbol" w:hint="default"/>
       </w:rPr>
     </w:lvl>
-    <w:lvl w:ilvl="1" w:tplc="B914C0B6">
+    <w:lvl w:ilvl="1" w:tplc="4E9AE96A">
       <w:start w:val="1"/>
       <w:numFmt w:val="bullet"/>
       <w:lvlText w:val="o"/>
@@ -3512,7 +3510,7 @@
         <w:rFonts w:ascii="Courier New" w:hAnsi="Courier New" w:hint="default"/>
       </w:rPr>
     </w:lvl>
-    <w:lvl w:ilvl="2" w:tplc="BA12EA5E">
+    <w:lvl w:ilvl="2" w:tplc="3B6C3134">
       <w:start w:val="1"/>
       <w:numFmt w:val="bullet"/>
       <w:lvlText w:val=""/>
@@ -3524,7 +3522,7 @@
         <w:rFonts w:ascii="Wingdings" w:hAnsi="Wingdings" w:hint="default"/>
       </w:rPr>
     </w:lvl>
-    <w:lvl w:ilvl="3" w:tplc="C4744880">
+    <w:lvl w:ilvl="3" w:tplc="186A1FCE">
       <w:start w:val="1"/>
       <w:numFmt w:val="bullet"/>
       <w:lvlText w:val=""/>
@@ -3536,7 +3534,7 @@
         <w:rFonts w:ascii="Symbol" w:hAnsi="Symbol" w:hint="default"/>
       </w:rPr>
     </w:lvl>
-    <w:lvl w:ilvl="4" w:tplc="C6CE572C">
+    <w:lvl w:ilvl="4" w:tplc="87E01536">
       <w:start w:val="1"/>
       <w:numFmt w:val="bullet"/>
       <w:lvlText w:val="o"/>
@@ -3548,7 +3546,7 @@
         <w:rFonts w:ascii="Courier New" w:hAnsi="Courier New" w:hint="default"/>
       </w:rPr>
     </w:lvl>
-    <w:lvl w:ilvl="5" w:tplc="89E8F48A">
+    <w:lvl w:ilvl="5" w:tplc="2A820B90">
       <w:start w:val="1"/>
       <w:numFmt w:val="bullet"/>
       <w:lvlText w:val=""/>
@@ -3560,7 +3558,7 @@
         <w:rFonts w:ascii="Wingdings" w:hAnsi="Wingdings" w:hint="default"/>
       </w:rPr>
     </w:lvl>
-    <w:lvl w:ilvl="6" w:tplc="05B8B62A">
+    <w:lvl w:ilvl="6" w:tplc="D4F442DC">
       <w:start w:val="1"/>
       <w:numFmt w:val="bullet"/>
       <w:lvlText w:val=""/>
@@ -3572,7 +3570,7 @@
         <w:rFonts w:ascii="Symbol" w:hAnsi="Symbol" w:hint="default"/>
       </w:rPr>
     </w:lvl>
-    <w:lvl w:ilvl="7" w:tplc="E5A47FE8">
+    <w:lvl w:ilvl="7" w:tplc="4DAAD5F8">
       <w:start w:val="1"/>
       <w:numFmt w:val="bullet"/>
       <w:lvlText w:val="o"/>
@@ -3584,7 +3582,7 @@
         <w:rFonts w:ascii="Courier New" w:hAnsi="Courier New" w:hint="default"/>
       </w:rPr>
     </w:lvl>
-    <w:lvl w:ilvl="8" w:tplc="7F5459F8">
+    <w:lvl w:ilvl="8" w:tplc="2AE05CFC">
       <w:start w:val="1"/>
       <w:numFmt w:val="bullet"/>
       <w:lvlText w:val=""/>
@@ -3600,8 +3598,8 @@
   <w:abstractNum w:abstractNumId="14" w15:restartNumberingAfterBreak="0">
     <w:nsid w:val="2A1879BA"/>
     <w:multiLevelType w:val="hybridMultilevel"/>
-    <w:tmpl w:val="38BCD0CC"/>
-    <w:lvl w:ilvl="0" w:tplc="D97E751E">
+    <w:tmpl w:val="073E499E"/>
+    <w:lvl w:ilvl="0" w:tplc="A5984B94">
       <w:start w:val="1"/>
       <w:numFmt w:val="decimal"/>
       <w:lvlText w:val="%1."/>
@@ -3610,7 +3608,7 @@
         <w:ind w:left="720" w:hanging="360"/>
       </w:pPr>
     </w:lvl>
-    <w:lvl w:ilvl="1" w:tplc="7B3C168E">
+    <w:lvl w:ilvl="1" w:tplc="D166AE20">
       <w:start w:val="1"/>
       <w:numFmt w:val="lowerLetter"/>
       <w:lvlText w:val="%2."/>
@@ -3619,7 +3617,7 @@
         <w:ind w:left="1440" w:hanging="360"/>
       </w:pPr>
     </w:lvl>
-    <w:lvl w:ilvl="2" w:tplc="9CB2D8BC">
+    <w:lvl w:ilvl="2" w:tplc="95C08B92">
       <w:start w:val="1"/>
       <w:numFmt w:val="lowerRoman"/>
       <w:lvlText w:val="%3."/>
@@ -3628,7 +3626,7 @@
         <w:ind w:left="2160" w:hanging="180"/>
       </w:pPr>
     </w:lvl>
-    <w:lvl w:ilvl="3" w:tplc="303610DC">
+    <w:lvl w:ilvl="3" w:tplc="C78031C6">
       <w:start w:val="1"/>
       <w:numFmt w:val="decimal"/>
       <w:lvlText w:val="%4."/>
@@ -3637,7 +3635,7 @@
         <w:ind w:left="2880" w:hanging="360"/>
       </w:pPr>
     </w:lvl>
-    <w:lvl w:ilvl="4" w:tplc="30ACC734">
+    <w:lvl w:ilvl="4" w:tplc="D32CC304">
       <w:start w:val="1"/>
       <w:numFmt w:val="lowerLetter"/>
       <w:lvlText w:val="%5."/>
@@ -3646,7 +3644,7 @@
         <w:ind w:left="3600" w:hanging="360"/>
       </w:pPr>
     </w:lvl>
-    <w:lvl w:ilvl="5" w:tplc="B162805C">
+    <w:lvl w:ilvl="5" w:tplc="E26CC930">
       <w:start w:val="1"/>
       <w:numFmt w:val="lowerRoman"/>
       <w:lvlText w:val="%6."/>
@@ -3655,7 +3653,7 @@
         <w:ind w:left="4320" w:hanging="180"/>
       </w:pPr>
     </w:lvl>
-    <w:lvl w:ilvl="6" w:tplc="CE0C5B1A">
+    <w:lvl w:ilvl="6" w:tplc="F4A85158">
       <w:start w:val="1"/>
       <w:numFmt w:val="decimal"/>
       <w:lvlText w:val="%7."/>
@@ -3664,7 +3662,7 @@
         <w:ind w:left="5040" w:hanging="360"/>
       </w:pPr>
     </w:lvl>
-    <w:lvl w:ilvl="7" w:tplc="56486752">
+    <w:lvl w:ilvl="7" w:tplc="07023B16">
       <w:start w:val="1"/>
       <w:numFmt w:val="lowerLetter"/>
       <w:lvlText w:val="%8."/>
@@ -3673,7 +3671,7 @@
         <w:ind w:left="5760" w:hanging="360"/>
       </w:pPr>
     </w:lvl>
-    <w:lvl w:ilvl="8" w:tplc="465C91DE">
+    <w:lvl w:ilvl="8" w:tplc="2518831C">
       <w:start w:val="1"/>
       <w:numFmt w:val="lowerRoman"/>
       <w:lvlText w:val="%9."/>
@@ -4141,8 +4139,8 @@
   <w:abstractNum w:abstractNumId="19" w15:restartNumberingAfterBreak="0">
     <w:nsid w:val="341A8963"/>
     <w:multiLevelType w:val="hybridMultilevel"/>
-    <w:tmpl w:val="B9C8C678"/>
-    <w:lvl w:ilvl="0" w:tplc="8424FAC2">
+    <w:tmpl w:val="1DEADE52"/>
+    <w:lvl w:ilvl="0" w:tplc="804ED900">
       <w:start w:val="1"/>
       <w:numFmt w:val="bullet"/>
       <w:lvlText w:val=""/>
@@ -4154,7 +4152,7 @@
         <w:rFonts w:ascii="Symbol" w:hAnsi="Symbol" w:hint="default"/>
       </w:rPr>
     </w:lvl>
-    <w:lvl w:ilvl="1" w:tplc="9CAE66E6">
+    <w:lvl w:ilvl="1" w:tplc="68805438">
       <w:start w:val="1"/>
       <w:numFmt w:val="bullet"/>
       <w:lvlText w:val="o"/>
@@ -4166,7 +4164,7 @@
         <w:rFonts w:ascii="Courier New" w:hAnsi="Courier New" w:hint="default"/>
       </w:rPr>
     </w:lvl>
-    <w:lvl w:ilvl="2" w:tplc="DCD8D682">
+    <w:lvl w:ilvl="2" w:tplc="70C6CAB0">
       <w:start w:val="1"/>
       <w:numFmt w:val="bullet"/>
       <w:lvlText w:val=""/>
@@ -4178,7 +4176,7 @@
         <w:rFonts w:ascii="Wingdings" w:hAnsi="Wingdings" w:hint="default"/>
       </w:rPr>
     </w:lvl>
-    <w:lvl w:ilvl="3" w:tplc="F79A92E6">
+    <w:lvl w:ilvl="3" w:tplc="3EFA4DB2">
       <w:start w:val="1"/>
       <w:numFmt w:val="bullet"/>
       <w:lvlText w:val=""/>
@@ -4190,7 +4188,7 @@
         <w:rFonts w:ascii="Symbol" w:hAnsi="Symbol" w:hint="default"/>
       </w:rPr>
     </w:lvl>
-    <w:lvl w:ilvl="4" w:tplc="E86C3CBA">
+    <w:lvl w:ilvl="4" w:tplc="1CD433A4">
       <w:start w:val="1"/>
       <w:numFmt w:val="bullet"/>
       <w:lvlText w:val="o"/>
@@ -4202,7 +4200,7 @@
         <w:rFonts w:ascii="Courier New" w:hAnsi="Courier New" w:hint="default"/>
       </w:rPr>
     </w:lvl>
-    <w:lvl w:ilvl="5" w:tplc="061229E6">
+    <w:lvl w:ilvl="5" w:tplc="93326F58">
       <w:start w:val="1"/>
       <w:numFmt w:val="bullet"/>
       <w:lvlText w:val=""/>
@@ -4214,7 +4212,7 @@
         <w:rFonts w:ascii="Wingdings" w:hAnsi="Wingdings" w:hint="default"/>
       </w:rPr>
     </w:lvl>
-    <w:lvl w:ilvl="6" w:tplc="A72CAE9E">
+    <w:lvl w:ilvl="6" w:tplc="03AADBD0">
       <w:start w:val="1"/>
       <w:numFmt w:val="bullet"/>
       <w:lvlText w:val=""/>
@@ -4226,7 +4224,7 @@
         <w:rFonts w:ascii="Symbol" w:hAnsi="Symbol" w:hint="default"/>
       </w:rPr>
     </w:lvl>
-    <w:lvl w:ilvl="7" w:tplc="7C0EC4BC">
+    <w:lvl w:ilvl="7" w:tplc="60E837DA">
       <w:start w:val="1"/>
       <w:numFmt w:val="bullet"/>
       <w:lvlText w:val="o"/>
@@ -4238,7 +4236,7 @@
         <w:rFonts w:ascii="Courier New" w:hAnsi="Courier New" w:hint="default"/>
       </w:rPr>
     </w:lvl>
-    <w:lvl w:ilvl="8" w:tplc="DDF0C75A">
+    <w:lvl w:ilvl="8" w:tplc="30BCF17E">
       <w:start w:val="1"/>
       <w:numFmt w:val="bullet"/>
       <w:lvlText w:val=""/>
@@ -4254,8 +4252,8 @@
   <w:abstractNum w:abstractNumId="20" w15:restartNumberingAfterBreak="0">
     <w:nsid w:val="36C57FE8"/>
     <w:multiLevelType w:val="hybridMultilevel"/>
-    <w:tmpl w:val="4AA62D00"/>
-    <w:lvl w:ilvl="0" w:tplc="A0741DA8">
+    <w:tmpl w:val="44062B62"/>
+    <w:lvl w:ilvl="0" w:tplc="DCB475C6">
       <w:start w:val="1"/>
       <w:numFmt w:val="bullet"/>
       <w:lvlText w:val=""/>
@@ -4267,7 +4265,7 @@
         <w:rFonts w:ascii="Symbol" w:hAnsi="Symbol" w:hint="default"/>
       </w:rPr>
     </w:lvl>
-    <w:lvl w:ilvl="1" w:tplc="3A72A6D8">
+    <w:lvl w:ilvl="1" w:tplc="8722BF0C">
       <w:start w:val="1"/>
       <w:numFmt w:val="bullet"/>
       <w:lvlText w:val="o"/>
@@ -4279,7 +4277,7 @@
         <w:rFonts w:ascii="Courier New" w:hAnsi="Courier New" w:hint="default"/>
       </w:rPr>
     </w:lvl>
-    <w:lvl w:ilvl="2" w:tplc="52AABED6">
+    <w:lvl w:ilvl="2" w:tplc="D8C24ABE">
       <w:start w:val="1"/>
       <w:numFmt w:val="bullet"/>
       <w:lvlText w:val=""/>
@@ -4291,7 +4289,7 @@
         <w:rFonts w:ascii="Wingdings" w:hAnsi="Wingdings" w:hint="default"/>
       </w:rPr>
     </w:lvl>
-    <w:lvl w:ilvl="3" w:tplc="A2A4D4FA">
+    <w:lvl w:ilvl="3" w:tplc="DF0E9F7A">
       <w:start w:val="1"/>
       <w:numFmt w:val="bullet"/>
       <w:lvlText w:val=""/>
@@ -4303,7 +4301,7 @@
         <w:rFonts w:ascii="Symbol" w:hAnsi="Symbol" w:hint="default"/>
       </w:rPr>
     </w:lvl>
-    <w:lvl w:ilvl="4" w:tplc="F7EE0D7C">
+    <w:lvl w:ilvl="4" w:tplc="B9EE4F8C">
       <w:start w:val="1"/>
       <w:numFmt w:val="bullet"/>
       <w:lvlText w:val="o"/>
@@ -4315,7 +4313,7 @@
         <w:rFonts w:ascii="Courier New" w:hAnsi="Courier New" w:hint="default"/>
       </w:rPr>
     </w:lvl>
-    <w:lvl w:ilvl="5" w:tplc="B274AA66">
+    <w:lvl w:ilvl="5" w:tplc="23B070DE">
       <w:start w:val="1"/>
       <w:numFmt w:val="bullet"/>
       <w:lvlText w:val=""/>
@@ -4327,7 +4325,7 @@
         <w:rFonts w:ascii="Wingdings" w:hAnsi="Wingdings" w:hint="default"/>
       </w:rPr>
     </w:lvl>
-    <w:lvl w:ilvl="6" w:tplc="915C09A8">
+    <w:lvl w:ilvl="6" w:tplc="59C8AB4A">
       <w:start w:val="1"/>
       <w:numFmt w:val="bullet"/>
       <w:lvlText w:val=""/>
@@ -4339,7 +4337,7 @@
         <w:rFonts w:ascii="Symbol" w:hAnsi="Symbol" w:hint="default"/>
       </w:rPr>
     </w:lvl>
-    <w:lvl w:ilvl="7" w:tplc="F0FEEA1A">
+    <w:lvl w:ilvl="7" w:tplc="A41E9104">
       <w:start w:val="1"/>
       <w:numFmt w:val="bullet"/>
       <w:lvlText w:val="o"/>
@@ -4351,7 +4349,7 @@
         <w:rFonts w:ascii="Courier New" w:hAnsi="Courier New" w:hint="default"/>
       </w:rPr>
     </w:lvl>
-    <w:lvl w:ilvl="8" w:tplc="9A5EB230">
+    <w:lvl w:ilvl="8" w:tplc="C6B0FE6A">
       <w:start w:val="1"/>
       <w:numFmt w:val="bullet"/>
       <w:lvlText w:val=""/>
@@ -4595,8 +4593,8 @@
   <w:abstractNum w:abstractNumId="23" w15:restartNumberingAfterBreak="0">
     <w:nsid w:val="3DA68ABB"/>
     <w:multiLevelType w:val="hybridMultilevel"/>
-    <w:tmpl w:val="4C941FDA"/>
-    <w:lvl w:ilvl="0" w:tplc="734A5FA0">
+    <w:tmpl w:val="039A742C"/>
+    <w:lvl w:ilvl="0" w:tplc="171C1352">
       <w:start w:val="1"/>
       <w:numFmt w:val="bullet"/>
       <w:lvlText w:val=""/>
@@ -4608,7 +4606,7 @@
         <w:rFonts w:ascii="Symbol" w:hAnsi="Symbol" w:hint="default"/>
       </w:rPr>
     </w:lvl>
-    <w:lvl w:ilvl="1" w:tplc="F62A373A">
+    <w:lvl w:ilvl="1" w:tplc="8FF2BAFA">
       <w:start w:val="1"/>
       <w:numFmt w:val="bullet"/>
       <w:lvlText w:val="o"/>
@@ -4620,7 +4618,7 @@
         <w:rFonts w:ascii="Courier New" w:hAnsi="Courier New" w:hint="default"/>
       </w:rPr>
     </w:lvl>
-    <w:lvl w:ilvl="2" w:tplc="0D024F62">
+    <w:lvl w:ilvl="2" w:tplc="78BC58C2">
       <w:start w:val="1"/>
       <w:numFmt w:val="bullet"/>
       <w:lvlText w:val=""/>
@@ -4632,7 +4630,7 @@
         <w:rFonts w:ascii="Wingdings" w:hAnsi="Wingdings" w:hint="default"/>
       </w:rPr>
     </w:lvl>
-    <w:lvl w:ilvl="3" w:tplc="C22C9F70">
+    <w:lvl w:ilvl="3" w:tplc="83B07298">
       <w:start w:val="1"/>
       <w:numFmt w:val="bullet"/>
       <w:lvlText w:val=""/>
@@ -4644,7 +4642,7 @@
         <w:rFonts w:ascii="Symbol" w:hAnsi="Symbol" w:hint="default"/>
       </w:rPr>
     </w:lvl>
-    <w:lvl w:ilvl="4" w:tplc="004A5E7E">
+    <w:lvl w:ilvl="4" w:tplc="C7161D6E">
       <w:start w:val="1"/>
       <w:numFmt w:val="bullet"/>
       <w:lvlText w:val="o"/>
@@ -4656,7 +4654,7 @@
         <w:rFonts w:ascii="Courier New" w:hAnsi="Courier New" w:hint="default"/>
       </w:rPr>
     </w:lvl>
-    <w:lvl w:ilvl="5" w:tplc="77E859F8">
+    <w:lvl w:ilvl="5" w:tplc="78D27B38">
       <w:start w:val="1"/>
       <w:numFmt w:val="bullet"/>
       <w:lvlText w:val=""/>
@@ -4668,7 +4666,7 @@
         <w:rFonts w:ascii="Wingdings" w:hAnsi="Wingdings" w:hint="default"/>
       </w:rPr>
     </w:lvl>
-    <w:lvl w:ilvl="6" w:tplc="D4181C36">
+    <w:lvl w:ilvl="6" w:tplc="B740C220">
       <w:start w:val="1"/>
       <w:numFmt w:val="bullet"/>
       <w:lvlText w:val=""/>
@@ -4680,7 +4678,7 @@
         <w:rFonts w:ascii="Symbol" w:hAnsi="Symbol" w:hint="default"/>
       </w:rPr>
     </w:lvl>
-    <w:lvl w:ilvl="7" w:tplc="AB9C0B5A">
+    <w:lvl w:ilvl="7" w:tplc="B5F89B10">
       <w:start w:val="1"/>
       <w:numFmt w:val="bullet"/>
       <w:lvlText w:val="o"/>
@@ -4692,7 +4690,7 @@
         <w:rFonts w:ascii="Courier New" w:hAnsi="Courier New" w:hint="default"/>
       </w:rPr>
     </w:lvl>
-    <w:lvl w:ilvl="8" w:tplc="C390F0D8">
+    <w:lvl w:ilvl="8" w:tplc="3D7AFA3C">
       <w:start w:val="1"/>
       <w:numFmt w:val="bullet"/>
       <w:lvlText w:val=""/>
@@ -4708,8 +4706,8 @@
   <w:abstractNum w:abstractNumId="24" w15:restartNumberingAfterBreak="0">
     <w:nsid w:val="3EE4E00F"/>
     <w:multiLevelType w:val="hybridMultilevel"/>
-    <w:tmpl w:val="5B08B7BE"/>
-    <w:lvl w:ilvl="0" w:tplc="63A2A5C4">
+    <w:tmpl w:val="0A1E917C"/>
+    <w:lvl w:ilvl="0" w:tplc="DC6C98C4">
       <w:start w:val="1"/>
       <w:numFmt w:val="decimal"/>
       <w:lvlText w:val="%1."/>
@@ -4718,7 +4716,7 @@
         <w:ind w:left="720" w:hanging="360"/>
       </w:pPr>
     </w:lvl>
-    <w:lvl w:ilvl="1" w:tplc="D80E4038">
+    <w:lvl w:ilvl="1" w:tplc="35568A22">
       <w:start w:val="1"/>
       <w:numFmt w:val="lowerLetter"/>
       <w:lvlText w:val="%2."/>
@@ -4727,7 +4725,7 @@
         <w:ind w:left="1440" w:hanging="360"/>
       </w:pPr>
     </w:lvl>
-    <w:lvl w:ilvl="2" w:tplc="FCFA9646">
+    <w:lvl w:ilvl="2" w:tplc="CB4A6E42">
       <w:start w:val="1"/>
       <w:numFmt w:val="lowerRoman"/>
       <w:lvlText w:val="%3."/>
@@ -4736,7 +4734,7 @@
         <w:ind w:left="2160" w:hanging="180"/>
       </w:pPr>
     </w:lvl>
-    <w:lvl w:ilvl="3" w:tplc="60983E1C">
+    <w:lvl w:ilvl="3" w:tplc="5D24ADC2">
       <w:start w:val="1"/>
       <w:numFmt w:val="decimal"/>
       <w:lvlText w:val="%4."/>
@@ -4745,7 +4743,7 @@
         <w:ind w:left="2880" w:hanging="360"/>
       </w:pPr>
     </w:lvl>
-    <w:lvl w:ilvl="4" w:tplc="17AEC6DC">
+    <w:lvl w:ilvl="4" w:tplc="80B07022">
       <w:start w:val="1"/>
       <w:numFmt w:val="lowerLetter"/>
       <w:lvlText w:val="%5."/>
@@ -4754,7 +4752,7 @@
         <w:ind w:left="3600" w:hanging="360"/>
       </w:pPr>
     </w:lvl>
-    <w:lvl w:ilvl="5" w:tplc="808E40D0">
+    <w:lvl w:ilvl="5" w:tplc="2A1E1022">
       <w:start w:val="1"/>
       <w:numFmt w:val="lowerRoman"/>
       <w:lvlText w:val="%6."/>
@@ -4763,7 +4761,7 @@
         <w:ind w:left="4320" w:hanging="180"/>
       </w:pPr>
     </w:lvl>
-    <w:lvl w:ilvl="6" w:tplc="EDFEE714">
+    <w:lvl w:ilvl="6" w:tplc="41B65F9E">
       <w:start w:val="1"/>
       <w:numFmt w:val="decimal"/>
       <w:lvlText w:val="%7."/>
@@ -4772,7 +4770,7 @@
         <w:ind w:left="5040" w:hanging="360"/>
       </w:pPr>
     </w:lvl>
-    <w:lvl w:ilvl="7" w:tplc="86D89A52">
+    <w:lvl w:ilvl="7" w:tplc="CF00EAFE">
       <w:start w:val="1"/>
       <w:numFmt w:val="lowerLetter"/>
       <w:lvlText w:val="%8."/>
@@ -4781,7 +4779,7 @@
         <w:ind w:left="5760" w:hanging="360"/>
       </w:pPr>
     </w:lvl>
-    <w:lvl w:ilvl="8" w:tplc="D2709A38">
+    <w:lvl w:ilvl="8" w:tplc="AA60B20E">
       <w:start w:val="1"/>
       <w:numFmt w:val="lowerRoman"/>
       <w:lvlText w:val="%9."/>
@@ -4993,7 +4991,7 @@
   <w:abstractNum w:abstractNumId="27" w15:restartNumberingAfterBreak="0">
     <w:nsid w:val="441AFEF0"/>
     <w:multiLevelType w:val="multilevel"/>
-    <w:tmpl w:val="79C2A1A6"/>
+    <w:tmpl w:val="5F0E0BAE"/>
     <w:lvl w:ilvl="0">
       <w:start w:val="1"/>
       <w:numFmt w:val="bullet"/>
@@ -5106,8 +5104,8 @@
   <w:abstractNum w:abstractNumId="28" w15:restartNumberingAfterBreak="0">
     <w:nsid w:val="498B932C"/>
     <w:multiLevelType w:val="hybridMultilevel"/>
-    <w:tmpl w:val="0BD8AE54"/>
-    <w:lvl w:ilvl="0" w:tplc="788AE00C">
+    <w:tmpl w:val="395E5BAE"/>
+    <w:lvl w:ilvl="0" w:tplc="B0540858">
       <w:start w:val="1"/>
       <w:numFmt w:val="bullet"/>
       <w:lvlText w:val=""/>
@@ -5119,7 +5117,7 @@
         <w:rFonts w:ascii="Symbol" w:hAnsi="Symbol" w:hint="default"/>
       </w:rPr>
     </w:lvl>
-    <w:lvl w:ilvl="1" w:tplc="BE1230AE">
+    <w:lvl w:ilvl="1" w:tplc="5F081E8A">
       <w:start w:val="1"/>
       <w:numFmt w:val="bullet"/>
       <w:lvlText w:val="o"/>
@@ -5131,7 +5129,7 @@
         <w:rFonts w:ascii="Courier New" w:hAnsi="Courier New" w:hint="default"/>
       </w:rPr>
     </w:lvl>
-    <w:lvl w:ilvl="2" w:tplc="FB022878">
+    <w:lvl w:ilvl="2" w:tplc="EDEC1246">
       <w:start w:val="1"/>
       <w:numFmt w:val="bullet"/>
       <w:lvlText w:val=""/>
@@ -5143,7 +5141,7 @@
         <w:rFonts w:ascii="Wingdings" w:hAnsi="Wingdings" w:hint="default"/>
       </w:rPr>
     </w:lvl>
-    <w:lvl w:ilvl="3" w:tplc="009C9AD6">
+    <w:lvl w:ilvl="3" w:tplc="7F74F924">
       <w:start w:val="1"/>
       <w:numFmt w:val="bullet"/>
       <w:lvlText w:val=""/>
@@ -5155,7 +5153,7 @@
         <w:rFonts w:ascii="Symbol" w:hAnsi="Symbol" w:hint="default"/>
       </w:rPr>
     </w:lvl>
-    <w:lvl w:ilvl="4" w:tplc="92FA1424">
+    <w:lvl w:ilvl="4" w:tplc="981CCFC4">
       <w:start w:val="1"/>
       <w:numFmt w:val="bullet"/>
       <w:lvlText w:val="o"/>
@@ -5167,7 +5165,7 @@
         <w:rFonts w:ascii="Courier New" w:hAnsi="Courier New" w:hint="default"/>
       </w:rPr>
     </w:lvl>
-    <w:lvl w:ilvl="5" w:tplc="27680CE6">
+    <w:lvl w:ilvl="5" w:tplc="2488F558">
       <w:start w:val="1"/>
       <w:numFmt w:val="bullet"/>
       <w:lvlText w:val=""/>
@@ -5179,7 +5177,7 @@
         <w:rFonts w:ascii="Wingdings" w:hAnsi="Wingdings" w:hint="default"/>
       </w:rPr>
     </w:lvl>
-    <w:lvl w:ilvl="6" w:tplc="1FF8E6C8">
+    <w:lvl w:ilvl="6" w:tplc="FCD2A2E6">
       <w:start w:val="1"/>
       <w:numFmt w:val="bullet"/>
       <w:lvlText w:val=""/>
@@ -5191,7 +5189,7 @@
         <w:rFonts w:ascii="Symbol" w:hAnsi="Symbol" w:hint="default"/>
       </w:rPr>
     </w:lvl>
-    <w:lvl w:ilvl="7" w:tplc="28246EE0">
+    <w:lvl w:ilvl="7" w:tplc="FB6E4A1C">
       <w:start w:val="1"/>
       <w:numFmt w:val="bullet"/>
       <w:lvlText w:val="o"/>
@@ -5203,7 +5201,7 @@
         <w:rFonts w:ascii="Courier New" w:hAnsi="Courier New" w:hint="default"/>
       </w:rPr>
     </w:lvl>
-    <w:lvl w:ilvl="8" w:tplc="EBDCF87A">
+    <w:lvl w:ilvl="8" w:tplc="A8426670">
       <w:start w:val="1"/>
       <w:numFmt w:val="bullet"/>
       <w:lvlText w:val=""/>
@@ -5369,8 +5367,8 @@
   <w:abstractNum w:abstractNumId="30" w15:restartNumberingAfterBreak="0">
     <w:nsid w:val="4BEC3A50"/>
     <w:multiLevelType w:val="hybridMultilevel"/>
-    <w:tmpl w:val="88FCA680"/>
-    <w:lvl w:ilvl="0" w:tplc="261C7500">
+    <w:tmpl w:val="3CDC291C"/>
+    <w:lvl w:ilvl="0" w:tplc="9020BDE8">
       <w:start w:val="1"/>
       <w:numFmt w:val="bullet"/>
       <w:lvlText w:val=""/>
@@ -5382,7 +5380,7 @@
         <w:rFonts w:ascii="Symbol" w:hAnsi="Symbol" w:hint="default"/>
       </w:rPr>
     </w:lvl>
-    <w:lvl w:ilvl="1" w:tplc="02BE9A98">
+    <w:lvl w:ilvl="1" w:tplc="E39EA246">
       <w:start w:val="1"/>
       <w:numFmt w:val="bullet"/>
       <w:lvlText w:val="o"/>
@@ -5394,7 +5392,7 @@
         <w:rFonts w:ascii="Courier New" w:hAnsi="Courier New" w:hint="default"/>
       </w:rPr>
     </w:lvl>
-    <w:lvl w:ilvl="2" w:tplc="2BCCA0BE">
+    <w:lvl w:ilvl="2" w:tplc="096835E0">
       <w:start w:val="1"/>
       <w:numFmt w:val="bullet"/>
       <w:lvlText w:val=""/>
@@ -5406,7 +5404,7 @@
         <w:rFonts w:ascii="Wingdings" w:hAnsi="Wingdings" w:hint="default"/>
       </w:rPr>
     </w:lvl>
-    <w:lvl w:ilvl="3" w:tplc="46B28F8E">
+    <w:lvl w:ilvl="3" w:tplc="4D7025B8">
       <w:start w:val="1"/>
       <w:numFmt w:val="bullet"/>
       <w:lvlText w:val=""/>
@@ -5418,7 +5416,7 @@
         <w:rFonts w:ascii="Symbol" w:hAnsi="Symbol" w:hint="default"/>
       </w:rPr>
     </w:lvl>
-    <w:lvl w:ilvl="4" w:tplc="C47654BA">
+    <w:lvl w:ilvl="4" w:tplc="5DEC872E">
       <w:start w:val="1"/>
       <w:numFmt w:val="bullet"/>
       <w:lvlText w:val="o"/>
@@ -5430,7 +5428,7 @@
         <w:rFonts w:ascii="Courier New" w:hAnsi="Courier New" w:hint="default"/>
       </w:rPr>
     </w:lvl>
-    <w:lvl w:ilvl="5" w:tplc="B9F21864">
+    <w:lvl w:ilvl="5" w:tplc="9530C8CE">
       <w:start w:val="1"/>
       <w:numFmt w:val="bullet"/>
       <w:lvlText w:val=""/>
@@ -5442,7 +5440,7 @@
         <w:rFonts w:ascii="Wingdings" w:hAnsi="Wingdings" w:hint="default"/>
       </w:rPr>
     </w:lvl>
-    <w:lvl w:ilvl="6" w:tplc="2FEA6972">
+    <w:lvl w:ilvl="6" w:tplc="137618FC">
       <w:start w:val="1"/>
       <w:numFmt w:val="bullet"/>
       <w:lvlText w:val=""/>
@@ -5454,7 +5452,7 @@
         <w:rFonts w:ascii="Symbol" w:hAnsi="Symbol" w:hint="default"/>
       </w:rPr>
     </w:lvl>
-    <w:lvl w:ilvl="7" w:tplc="AB3CB5B6">
+    <w:lvl w:ilvl="7" w:tplc="FCFE2CFC">
       <w:start w:val="1"/>
       <w:numFmt w:val="bullet"/>
       <w:lvlText w:val="o"/>
@@ -5466,7 +5464,7 @@
         <w:rFonts w:ascii="Courier New" w:hAnsi="Courier New" w:hint="default"/>
       </w:rPr>
     </w:lvl>
-    <w:lvl w:ilvl="8" w:tplc="8E782938">
+    <w:lvl w:ilvl="8" w:tplc="0EA2D2C8">
       <w:start w:val="1"/>
       <w:numFmt w:val="bullet"/>
       <w:lvlText w:val=""/>
@@ -5687,8 +5685,8 @@
   <w:abstractNum w:abstractNumId="33" w15:restartNumberingAfterBreak="0">
     <w:nsid w:val="53480AF5"/>
     <w:multiLevelType w:val="hybridMultilevel"/>
-    <w:tmpl w:val="424A7380"/>
-    <w:lvl w:ilvl="0" w:tplc="53962D4A">
+    <w:tmpl w:val="68C23422"/>
+    <w:lvl w:ilvl="0" w:tplc="57329E66">
       <w:start w:val="1"/>
       <w:numFmt w:val="bullet"/>
       <w:lvlText w:val=""/>
@@ -5700,7 +5698,7 @@
         <w:rFonts w:ascii="Symbol" w:hAnsi="Symbol" w:hint="default"/>
       </w:rPr>
     </w:lvl>
-    <w:lvl w:ilvl="1" w:tplc="BC4EA8D0">
+    <w:lvl w:ilvl="1" w:tplc="4CDAB0F8">
       <w:start w:val="1"/>
       <w:numFmt w:val="bullet"/>
       <w:lvlText w:val="o"/>
@@ -5712,7 +5710,7 @@
         <w:rFonts w:ascii="Courier New" w:hAnsi="Courier New" w:hint="default"/>
       </w:rPr>
     </w:lvl>
-    <w:lvl w:ilvl="2" w:tplc="A59869BA">
+    <w:lvl w:ilvl="2" w:tplc="984638E2">
       <w:start w:val="1"/>
       <w:numFmt w:val="bullet"/>
       <w:lvlText w:val=""/>
@@ -5724,7 +5722,7 @@
         <w:rFonts w:ascii="Wingdings" w:hAnsi="Wingdings" w:hint="default"/>
       </w:rPr>
     </w:lvl>
-    <w:lvl w:ilvl="3" w:tplc="5F3C1DF4">
+    <w:lvl w:ilvl="3" w:tplc="C96818BA">
       <w:start w:val="1"/>
       <w:numFmt w:val="bullet"/>
       <w:lvlText w:val=""/>
@@ -5736,7 +5734,7 @@
         <w:rFonts w:ascii="Symbol" w:hAnsi="Symbol" w:hint="default"/>
       </w:rPr>
     </w:lvl>
-    <w:lvl w:ilvl="4" w:tplc="5A36449E">
+    <w:lvl w:ilvl="4" w:tplc="1A326A6C">
       <w:start w:val="1"/>
       <w:numFmt w:val="bullet"/>
       <w:lvlText w:val="o"/>
@@ -5748,7 +5746,7 @@
         <w:rFonts w:ascii="Courier New" w:hAnsi="Courier New" w:hint="default"/>
       </w:rPr>
     </w:lvl>
-    <w:lvl w:ilvl="5" w:tplc="BC42BB18">
+    <w:lvl w:ilvl="5" w:tplc="270C5B38">
       <w:start w:val="1"/>
       <w:numFmt w:val="bullet"/>
       <w:lvlText w:val=""/>
@@ -5760,7 +5758,7 @@
         <w:rFonts w:ascii="Wingdings" w:hAnsi="Wingdings" w:hint="default"/>
       </w:rPr>
     </w:lvl>
-    <w:lvl w:ilvl="6" w:tplc="0248DA38">
+    <w:lvl w:ilvl="6" w:tplc="E06C0FDE">
       <w:start w:val="1"/>
       <w:numFmt w:val="bullet"/>
       <w:lvlText w:val=""/>
@@ -5772,7 +5770,7 @@
         <w:rFonts w:ascii="Symbol" w:hAnsi="Symbol" w:hint="default"/>
       </w:rPr>
     </w:lvl>
-    <w:lvl w:ilvl="7" w:tplc="5274A94E">
+    <w:lvl w:ilvl="7" w:tplc="12BE4F0A">
       <w:start w:val="1"/>
       <w:numFmt w:val="bullet"/>
       <w:lvlText w:val="o"/>
@@ -5784,7 +5782,7 @@
         <w:rFonts w:ascii="Courier New" w:hAnsi="Courier New" w:hint="default"/>
       </w:rPr>
     </w:lvl>
-    <w:lvl w:ilvl="8" w:tplc="C3423EDE">
+    <w:lvl w:ilvl="8" w:tplc="918C233A">
       <w:start w:val="1"/>
       <w:numFmt w:val="bullet"/>
       <w:lvlText w:val=""/>
@@ -6482,8 +6480,8 @@
   <w:abstractNum w:abstractNumId="40" w15:restartNumberingAfterBreak="0">
     <w:nsid w:val="694DA164"/>
     <w:multiLevelType w:val="hybridMultilevel"/>
-    <w:tmpl w:val="F898785C"/>
-    <w:lvl w:ilvl="0" w:tplc="C6F89936">
+    <w:tmpl w:val="C69854FE"/>
+    <w:lvl w:ilvl="0" w:tplc="0B481958">
       <w:start w:val="1"/>
       <w:numFmt w:val="decimal"/>
       <w:lvlText w:val="%1."/>
@@ -6492,7 +6490,7 @@
         <w:ind w:left="720" w:hanging="360"/>
       </w:pPr>
     </w:lvl>
-    <w:lvl w:ilvl="1" w:tplc="2C0ADE56">
+    <w:lvl w:ilvl="1" w:tplc="CE10DD1E">
       <w:start w:val="1"/>
       <w:numFmt w:val="lowerLetter"/>
       <w:lvlText w:val="%2."/>
@@ -6501,7 +6499,7 @@
         <w:ind w:left="1440" w:hanging="360"/>
       </w:pPr>
     </w:lvl>
-    <w:lvl w:ilvl="2" w:tplc="03E263E0">
+    <w:lvl w:ilvl="2" w:tplc="63E0F532">
       <w:start w:val="1"/>
       <w:numFmt w:val="lowerRoman"/>
       <w:lvlText w:val="%3."/>
@@ -6510,7 +6508,7 @@
         <w:ind w:left="2160" w:hanging="180"/>
       </w:pPr>
     </w:lvl>
-    <w:lvl w:ilvl="3" w:tplc="F2BEEAFA">
+    <w:lvl w:ilvl="3" w:tplc="2A86E174">
       <w:start w:val="1"/>
       <w:numFmt w:val="decimal"/>
       <w:lvlText w:val="%4."/>
@@ -6519,7 +6517,7 @@
         <w:ind w:left="2880" w:hanging="360"/>
       </w:pPr>
     </w:lvl>
-    <w:lvl w:ilvl="4" w:tplc="27F43F64">
+    <w:lvl w:ilvl="4" w:tplc="E4B0E0D8">
       <w:start w:val="1"/>
       <w:numFmt w:val="lowerLetter"/>
       <w:lvlText w:val="%5."/>
@@ -6528,7 +6526,7 @@
         <w:ind w:left="3600" w:hanging="360"/>
       </w:pPr>
     </w:lvl>
-    <w:lvl w:ilvl="5" w:tplc="75163FF8">
+    <w:lvl w:ilvl="5" w:tplc="4656B288">
       <w:start w:val="1"/>
       <w:numFmt w:val="lowerRoman"/>
       <w:lvlText w:val="%6."/>
@@ -6537,7 +6535,7 @@
         <w:ind w:left="4320" w:hanging="180"/>
       </w:pPr>
     </w:lvl>
-    <w:lvl w:ilvl="6" w:tplc="7F2AF58A">
+    <w:lvl w:ilvl="6" w:tplc="849A7B86">
       <w:start w:val="1"/>
       <w:numFmt w:val="decimal"/>
       <w:lvlText w:val="%7."/>
@@ -6546,7 +6544,7 @@
         <w:ind w:left="5040" w:hanging="360"/>
       </w:pPr>
     </w:lvl>
-    <w:lvl w:ilvl="7" w:tplc="524A5798">
+    <w:lvl w:ilvl="7" w:tplc="470ABBA0">
       <w:start w:val="1"/>
       <w:numFmt w:val="lowerLetter"/>
       <w:lvlText w:val="%8."/>
@@ -6555,7 +6553,7 @@
         <w:ind w:left="5760" w:hanging="360"/>
       </w:pPr>
     </w:lvl>
-    <w:lvl w:ilvl="8" w:tplc="EDF4628E">
+    <w:lvl w:ilvl="8" w:tplc="82989CF2">
       <w:start w:val="1"/>
       <w:numFmt w:val="lowerRoman"/>
       <w:lvlText w:val="%9."/>
@@ -7056,8 +7054,8 @@
   <w:abstractNum w:abstractNumId="45" w15:restartNumberingAfterBreak="0">
     <w:nsid w:val="74BB8A4D"/>
     <w:multiLevelType w:val="hybridMultilevel"/>
-    <w:tmpl w:val="A72AA2CC"/>
-    <w:lvl w:ilvl="0" w:tplc="DF9035A2">
+    <w:tmpl w:val="1A6AB3F6"/>
+    <w:lvl w:ilvl="0" w:tplc="936AD1FC">
       <w:start w:val="1"/>
       <w:numFmt w:val="bullet"/>
       <w:lvlText w:val=""/>
@@ -7069,7 +7067,7 @@
         <w:rFonts w:ascii="Symbol" w:hAnsi="Symbol" w:hint="default"/>
       </w:rPr>
     </w:lvl>
-    <w:lvl w:ilvl="1" w:tplc="032AADBC">
+    <w:lvl w:ilvl="1" w:tplc="6368EC0E">
       <w:start w:val="1"/>
       <w:numFmt w:val="bullet"/>
       <w:lvlText w:val="o"/>
@@ -7081,7 +7079,7 @@
         <w:rFonts w:ascii="Courier New" w:hAnsi="Courier New" w:hint="default"/>
       </w:rPr>
     </w:lvl>
-    <w:lvl w:ilvl="2" w:tplc="8B2449CE">
+    <w:lvl w:ilvl="2" w:tplc="593CE7C6">
       <w:start w:val="1"/>
       <w:numFmt w:val="bullet"/>
       <w:lvlText w:val=""/>
@@ -7093,7 +7091,7 @@
         <w:rFonts w:ascii="Wingdings" w:hAnsi="Wingdings" w:hint="default"/>
       </w:rPr>
     </w:lvl>
-    <w:lvl w:ilvl="3" w:tplc="C81EDC12">
+    <w:lvl w:ilvl="3" w:tplc="2FA8BBB6">
       <w:start w:val="1"/>
       <w:numFmt w:val="bullet"/>
       <w:lvlText w:val=""/>
@@ -7105,7 +7103,7 @@
         <w:rFonts w:ascii="Symbol" w:hAnsi="Symbol" w:hint="default"/>
       </w:rPr>
     </w:lvl>
-    <w:lvl w:ilvl="4" w:tplc="5C800996">
+    <w:lvl w:ilvl="4" w:tplc="EE444C16">
       <w:start w:val="1"/>
       <w:numFmt w:val="bullet"/>
       <w:lvlText w:val="o"/>
@@ -7117,7 +7115,7 @@
         <w:rFonts w:ascii="Courier New" w:hAnsi="Courier New" w:hint="default"/>
       </w:rPr>
     </w:lvl>
-    <w:lvl w:ilvl="5" w:tplc="14206D52">
+    <w:lvl w:ilvl="5" w:tplc="3BF0F1C8">
       <w:start w:val="1"/>
       <w:numFmt w:val="bullet"/>
       <w:lvlText w:val=""/>
@@ -7129,7 +7127,7 @@
         <w:rFonts w:ascii="Wingdings" w:hAnsi="Wingdings" w:hint="default"/>
       </w:rPr>
     </w:lvl>
-    <w:lvl w:ilvl="6" w:tplc="71AEA4A6">
+    <w:lvl w:ilvl="6" w:tplc="1306266A">
       <w:start w:val="1"/>
       <w:numFmt w:val="bullet"/>
       <w:lvlText w:val=""/>
@@ -7141,7 +7139,7 @@
         <w:rFonts w:ascii="Symbol" w:hAnsi="Symbol" w:hint="default"/>
       </w:rPr>
     </w:lvl>
-    <w:lvl w:ilvl="7" w:tplc="0D48D2D8">
+    <w:lvl w:ilvl="7" w:tplc="2FE033C0">
       <w:start w:val="1"/>
       <w:numFmt w:val="bullet"/>
       <w:lvlText w:val="o"/>
@@ -7153,7 +7151,7 @@
         <w:rFonts w:ascii="Courier New" w:hAnsi="Courier New" w:hint="default"/>
       </w:rPr>
     </w:lvl>
-    <w:lvl w:ilvl="8" w:tplc="28A47CC8">
+    <w:lvl w:ilvl="8" w:tplc="C3B69C80">
       <w:start w:val="1"/>
       <w:numFmt w:val="bullet"/>
       <w:lvlText w:val=""/>
@@ -7510,8 +7508,8 @@
   <w:abstractNum w:abstractNumId="49" w15:restartNumberingAfterBreak="0">
     <w:nsid w:val="7B35A448"/>
     <w:multiLevelType w:val="hybridMultilevel"/>
-    <w:tmpl w:val="85FA4FE6"/>
-    <w:lvl w:ilvl="0" w:tplc="8786BED8">
+    <w:tmpl w:val="5AE46D66"/>
+    <w:lvl w:ilvl="0" w:tplc="60BEEB80">
       <w:start w:val="1"/>
       <w:numFmt w:val="bullet"/>
       <w:lvlText w:val=""/>
@@ -7523,7 +7521,7 @@
         <w:rFonts w:ascii="Symbol" w:hAnsi="Symbol" w:hint="default"/>
       </w:rPr>
     </w:lvl>
-    <w:lvl w:ilvl="1" w:tplc="114C13F6">
+    <w:lvl w:ilvl="1" w:tplc="1EB09A5A">
       <w:start w:val="1"/>
       <w:numFmt w:val="bullet"/>
       <w:lvlText w:val="o"/>
@@ -7535,7 +7533,7 @@
         <w:rFonts w:ascii="Courier New" w:hAnsi="Courier New" w:hint="default"/>
       </w:rPr>
     </w:lvl>
-    <w:lvl w:ilvl="2" w:tplc="37C8572A">
+    <w:lvl w:ilvl="2" w:tplc="FF18CF62">
       <w:start w:val="1"/>
       <w:numFmt w:val="bullet"/>
       <w:lvlText w:val=""/>
@@ -7547,7 +7545,7 @@
         <w:rFonts w:ascii="Wingdings" w:hAnsi="Wingdings" w:hint="default"/>
       </w:rPr>
     </w:lvl>
-    <w:lvl w:ilvl="3" w:tplc="4AC850B8">
+    <w:lvl w:ilvl="3" w:tplc="91DABDB2">
       <w:start w:val="1"/>
       <w:numFmt w:val="bullet"/>
       <w:lvlText w:val=""/>
@@ -7559,7 +7557,7 @@
         <w:rFonts w:ascii="Symbol" w:hAnsi="Symbol" w:hint="default"/>
       </w:rPr>
     </w:lvl>
-    <w:lvl w:ilvl="4" w:tplc="0D7C940C">
+    <w:lvl w:ilvl="4" w:tplc="EE827FC6">
       <w:start w:val="1"/>
       <w:numFmt w:val="bullet"/>
       <w:lvlText w:val="o"/>
@@ -7571,7 +7569,7 @@
         <w:rFonts w:ascii="Courier New" w:hAnsi="Courier New" w:hint="default"/>
       </w:rPr>
     </w:lvl>
-    <w:lvl w:ilvl="5" w:tplc="17E885BA">
+    <w:lvl w:ilvl="5" w:tplc="6656520A">
       <w:start w:val="1"/>
       <w:numFmt w:val="bullet"/>
       <w:lvlText w:val=""/>
@@ -7583,7 +7581,7 @@
         <w:rFonts w:ascii="Wingdings" w:hAnsi="Wingdings" w:hint="default"/>
       </w:rPr>
     </w:lvl>
-    <w:lvl w:ilvl="6" w:tplc="ABA46398">
+    <w:lvl w:ilvl="6" w:tplc="9CF02744">
       <w:start w:val="1"/>
       <w:numFmt w:val="bullet"/>
       <w:lvlText w:val=""/>
@@ -7595,7 +7593,7 @@
         <w:rFonts w:ascii="Symbol" w:hAnsi="Symbol" w:hint="default"/>
       </w:rPr>
     </w:lvl>
-    <w:lvl w:ilvl="7" w:tplc="5EA8CD22">
+    <w:lvl w:ilvl="7" w:tplc="D21ACF92">
       <w:start w:val="1"/>
       <w:numFmt w:val="bullet"/>
       <w:lvlText w:val="o"/>
@@ -7607,7 +7605,7 @@
         <w:rFonts w:ascii="Courier New" w:hAnsi="Courier New" w:hint="default"/>
       </w:rPr>
     </w:lvl>
-    <w:lvl w:ilvl="8" w:tplc="0F4061AE">
+    <w:lvl w:ilvl="8" w:tplc="D32CCF0E">
       <w:start w:val="1"/>
       <w:numFmt w:val="bullet"/>
       <w:lvlText w:val=""/>
@@ -7620,49 +7618,49 @@
       </w:rPr>
     </w:lvl>
   </w:abstractNum>
-  <w:num w:numId="1" w16cid:durableId="304434338">
+  <w:num w:numId="1" w16cid:durableId="946232562">
     <w:abstractNumId w:val="45"/>
   </w:num>
-  <w:num w:numId="2" w16cid:durableId="1305155679">
+  <w:num w:numId="2" w16cid:durableId="18548469">
     <w:abstractNumId w:val="27"/>
   </w:num>
-  <w:num w:numId="3" w16cid:durableId="302125833">
+  <w:num w:numId="3" w16cid:durableId="1370573074">
     <w:abstractNumId w:val="23"/>
   </w:num>
-  <w:num w:numId="4" w16cid:durableId="1309020895">
+  <w:num w:numId="4" w16cid:durableId="672682428">
     <w:abstractNumId w:val="49"/>
   </w:num>
-  <w:num w:numId="5" w16cid:durableId="1741635317">
+  <w:num w:numId="5" w16cid:durableId="2068453689">
     <w:abstractNumId w:val="33"/>
   </w:num>
-  <w:num w:numId="6" w16cid:durableId="559361091">
+  <w:num w:numId="6" w16cid:durableId="1544052671">
     <w:abstractNumId w:val="30"/>
   </w:num>
-  <w:num w:numId="7" w16cid:durableId="1655180396">
+  <w:num w:numId="7" w16cid:durableId="1496652649">
     <w:abstractNumId w:val="1"/>
   </w:num>
-  <w:num w:numId="8" w16cid:durableId="2012176155">
+  <w:num w:numId="8" w16cid:durableId="56631949">
     <w:abstractNumId w:val="20"/>
   </w:num>
-  <w:num w:numId="9" w16cid:durableId="2063871295">
+  <w:num w:numId="9" w16cid:durableId="539130363">
     <w:abstractNumId w:val="24"/>
   </w:num>
-  <w:num w:numId="10" w16cid:durableId="70545461">
+  <w:num w:numId="10" w16cid:durableId="1127354991">
     <w:abstractNumId w:val="40"/>
   </w:num>
-  <w:num w:numId="11" w16cid:durableId="38090348">
+  <w:num w:numId="11" w16cid:durableId="1965889895">
     <w:abstractNumId w:val="14"/>
   </w:num>
-  <w:num w:numId="12" w16cid:durableId="287518064">
+  <w:num w:numId="12" w16cid:durableId="1547373030">
     <w:abstractNumId w:val="6"/>
   </w:num>
-  <w:num w:numId="13" w16cid:durableId="1453208866">
+  <w:num w:numId="13" w16cid:durableId="1478182441">
     <w:abstractNumId w:val="19"/>
   </w:num>
-  <w:num w:numId="14" w16cid:durableId="246228040">
+  <w:num w:numId="14" w16cid:durableId="791050829">
     <w:abstractNumId w:val="28"/>
   </w:num>
-  <w:num w:numId="15" w16cid:durableId="1262571420">
+  <w:num w:numId="15" w16cid:durableId="1169757407">
     <w:abstractNumId w:val="13"/>
   </w:num>
   <w:num w:numId="16" w16cid:durableId="621687930">

</xml_diff>